<commit_message>
Edite Casos de Uso RON
</commit_message>
<xml_diff>
--- a/Casos de Uso Ron/Casos de Uso.docx
+++ b/Casos de Uso Ron/Casos de Uso.docx
@@ -1109,6 +1109,144 @@
               <w:t>.</w:t>
             </w:r>
           </w:p>
+          <w:p>
+            <w:pPr>
+              <w:spacing w:before="100" w:beforeAutospacing="1" w:after="100" w:afterAutospacing="1" w:line="240" w:lineRule="auto"/>
+              <w:ind w:left="360"/>
+              <w:rPr>
+                <w:rFonts w:ascii="Segoe UI" w:eastAsia="Times New Roman" w:hAnsi="Segoe UI" w:cs="Segoe UI"/>
+                <w:color w:val="24292E"/>
+                <w:sz w:val="24"/>
+                <w:szCs w:val="24"/>
+                <w:lang w:eastAsia="es-ES"/>
+              </w:rPr>
+            </w:pPr>
+            <w:r>
+              <w:rPr>
+                <w:rFonts w:ascii="Segoe UI" w:eastAsia="Times New Roman" w:hAnsi="Segoe UI" w:cs="Segoe UI"/>
+                <w:color w:val="24292E"/>
+                <w:sz w:val="24"/>
+                <w:szCs w:val="24"/>
+                <w:lang w:eastAsia="es-ES"/>
+              </w:rPr>
+              <w:t>4,1. El usuario podrá editar su nombre</w:t>
+            </w:r>
+          </w:p>
+          <w:p>
+            <w:pPr>
+              <w:spacing w:before="100" w:beforeAutospacing="1" w:after="100" w:afterAutospacing="1" w:line="240" w:lineRule="auto"/>
+              <w:ind w:left="360"/>
+              <w:rPr>
+                <w:rFonts w:ascii="Segoe UI" w:eastAsia="Times New Roman" w:hAnsi="Segoe UI" w:cs="Segoe UI"/>
+                <w:color w:val="24292E"/>
+                <w:sz w:val="24"/>
+                <w:szCs w:val="24"/>
+                <w:lang w:eastAsia="es-ES"/>
+              </w:rPr>
+            </w:pPr>
+            <w:r>
+              <w:rPr>
+                <w:rFonts w:ascii="Segoe UI" w:eastAsia="Times New Roman" w:hAnsi="Segoe UI" w:cs="Segoe UI"/>
+                <w:color w:val="24292E"/>
+                <w:sz w:val="24"/>
+                <w:szCs w:val="24"/>
+                <w:lang w:eastAsia="es-ES"/>
+              </w:rPr>
+              <w:t>4,2. El usuario podrá editar su apellido</w:t>
+            </w:r>
+          </w:p>
+          <w:p>
+            <w:pPr>
+              <w:spacing w:before="100" w:beforeAutospacing="1" w:after="100" w:afterAutospacing="1" w:line="240" w:lineRule="auto"/>
+              <w:ind w:left="360"/>
+              <w:rPr>
+                <w:rFonts w:ascii="Segoe UI" w:eastAsia="Times New Roman" w:hAnsi="Segoe UI" w:cs="Segoe UI"/>
+                <w:color w:val="24292E"/>
+                <w:sz w:val="24"/>
+                <w:szCs w:val="24"/>
+                <w:lang w:eastAsia="es-ES"/>
+              </w:rPr>
+            </w:pPr>
+            <w:r>
+              <w:rPr>
+                <w:rFonts w:ascii="Segoe UI" w:eastAsia="Times New Roman" w:hAnsi="Segoe UI" w:cs="Segoe UI"/>
+                <w:color w:val="24292E"/>
+                <w:sz w:val="24"/>
+                <w:szCs w:val="24"/>
+                <w:lang w:eastAsia="es-ES"/>
+              </w:rPr>
+              <w:t>4,3. El usuario podrá editar su fecha de nacimiento</w:t>
+            </w:r>
+          </w:p>
+          <w:p>
+            <w:pPr>
+              <w:spacing w:before="100" w:beforeAutospacing="1" w:after="100" w:afterAutospacing="1" w:line="240" w:lineRule="auto"/>
+              <w:ind w:left="360"/>
+              <w:rPr>
+                <w:rFonts w:ascii="Segoe UI" w:eastAsia="Times New Roman" w:hAnsi="Segoe UI" w:cs="Segoe UI"/>
+                <w:color w:val="24292E"/>
+                <w:sz w:val="24"/>
+                <w:szCs w:val="24"/>
+                <w:lang w:eastAsia="es-ES"/>
+              </w:rPr>
+            </w:pPr>
+            <w:r>
+              <w:rPr>
+                <w:rFonts w:ascii="Segoe UI" w:eastAsia="Times New Roman" w:hAnsi="Segoe UI" w:cs="Segoe UI"/>
+                <w:color w:val="24292E"/>
+                <w:sz w:val="24"/>
+                <w:szCs w:val="24"/>
+                <w:lang w:eastAsia="es-ES"/>
+              </w:rPr>
+              <w:t>4,4. El usuario podrá editar su número telefónico</w:t>
+            </w:r>
+          </w:p>
+          <w:p>
+            <w:pPr>
+              <w:spacing w:before="100" w:beforeAutospacing="1" w:after="100" w:afterAutospacing="1" w:line="240" w:lineRule="auto"/>
+              <w:ind w:left="360"/>
+              <w:rPr>
+                <w:rFonts w:ascii="Segoe UI" w:eastAsia="Times New Roman" w:hAnsi="Segoe UI" w:cs="Segoe UI"/>
+                <w:color w:val="24292E"/>
+                <w:sz w:val="24"/>
+                <w:szCs w:val="24"/>
+                <w:lang w:eastAsia="es-ES"/>
+              </w:rPr>
+            </w:pPr>
+            <w:r>
+              <w:rPr>
+                <w:rFonts w:ascii="Segoe UI" w:eastAsia="Times New Roman" w:hAnsi="Segoe UI" w:cs="Segoe UI"/>
+                <w:color w:val="24292E"/>
+                <w:sz w:val="24"/>
+                <w:szCs w:val="24"/>
+                <w:lang w:eastAsia="es-ES"/>
+              </w:rPr>
+              <w:t>4,5. El usuario podrá editar su género.</w:t>
+            </w:r>
+          </w:p>
+          <w:p>
+            <w:pPr>
+              <w:spacing w:before="100" w:beforeAutospacing="1" w:after="100" w:afterAutospacing="1" w:line="240" w:lineRule="auto"/>
+              <w:ind w:left="360"/>
+              <w:rPr>
+                <w:rFonts w:ascii="Segoe UI" w:eastAsia="Times New Roman" w:hAnsi="Segoe UI" w:cs="Segoe UI"/>
+                <w:color w:val="24292E"/>
+                <w:sz w:val="24"/>
+                <w:szCs w:val="24"/>
+                <w:lang w:eastAsia="es-ES"/>
+              </w:rPr>
+            </w:pPr>
+            <w:r>
+              <w:rPr>
+                <w:rFonts w:ascii="Segoe UI" w:eastAsia="Times New Roman" w:hAnsi="Segoe UI" w:cs="Segoe UI"/>
+                <w:color w:val="24292E"/>
+                <w:sz w:val="24"/>
+                <w:szCs w:val="24"/>
+                <w:lang w:eastAsia="es-ES"/>
+              </w:rPr>
+              <w:t>4,6. El usuario podrá cambiar su contraseña.</w:t>
+            </w:r>
+          </w:p>
         </w:tc>
       </w:tr>
       <w:tr>
@@ -1159,6 +1297,7 @@
                 <w:szCs w:val="24"/>
                 <w:lang w:eastAsia="es-ES"/>
               </w:rPr>
+              <w:lastRenderedPageBreak/>
               <w:t>Sub-Variaciones</w:t>
             </w:r>
           </w:p>
@@ -1190,11 +1329,6 @@
           </w:tcPr>
           <w:p>
             <w:pPr>
-              <w:pStyle w:val="Prrafodelista"/>
-              <w:numPr>
-                <w:ilvl w:val="0"/>
-                <w:numId w:val="6"/>
-              </w:numPr>
               <w:spacing w:before="60" w:after="100" w:afterAutospacing="1" w:line="240" w:lineRule="auto"/>
               <w:rPr>
                 <w:rFonts w:ascii="Segoe UI" w:eastAsia="Times New Roman" w:hAnsi="Segoe UI" w:cs="Segoe UI"/>
@@ -1212,8 +1346,30 @@
                 <w:szCs w:val="24"/>
                 <w:lang w:eastAsia="es-ES"/>
               </w:rPr>
+              <w:t xml:space="preserve">     4,6. </w:t>
+            </w:r>
+            <w:r>
+              <w:rPr>
+                <w:rFonts w:ascii="Segoe UI" w:eastAsia="Times New Roman" w:hAnsi="Segoe UI" w:cs="Segoe UI"/>
+                <w:color w:val="24292E"/>
+                <w:sz w:val="24"/>
+                <w:szCs w:val="24"/>
+                <w:lang w:eastAsia="es-ES"/>
+              </w:rPr>
               <w:t>El usuario cuando vaya a cambiar la contraseña, a este se le solicitará confirmar la contraseña. Después de confirmar dicha información se le pedirá la nueva contraseña</w:t>
             </w:r>
+          </w:p>
+          <w:p>
+            <w:pPr>
+              <w:spacing w:before="60" w:after="100" w:afterAutospacing="1" w:line="240" w:lineRule="auto"/>
+              <w:rPr>
+                <w:rFonts w:ascii="Segoe UI" w:eastAsia="Times New Roman" w:hAnsi="Segoe UI" w:cs="Segoe UI"/>
+                <w:color w:val="24292E"/>
+                <w:sz w:val="24"/>
+                <w:szCs w:val="24"/>
+                <w:lang w:eastAsia="es-ES"/>
+              </w:rPr>
+            </w:pPr>
           </w:p>
         </w:tc>
       </w:tr>
@@ -2275,37 +2431,7 @@
                 <w:szCs w:val="24"/>
                 <w:lang w:eastAsia="es-ES"/>
               </w:rPr>
-              <w:t xml:space="preserve">.  </w:t>
-            </w:r>
-            <w:r>
-              <w:rPr>
-                <w:rFonts w:ascii="Segoe UI" w:eastAsia="Times New Roman" w:hAnsi="Segoe UI" w:cs="Segoe UI"/>
-                <w:color w:val="24292E"/>
-                <w:sz w:val="24"/>
-                <w:szCs w:val="24"/>
-                <w:lang w:eastAsia="es-ES"/>
-              </w:rPr>
-              <w:t>También podrá ver distintas opciones, entre ellas “</w:t>
-            </w:r>
-            <w:r>
-              <w:rPr>
-                <w:rFonts w:ascii="Segoe UI" w:eastAsia="Times New Roman" w:hAnsi="Segoe UI" w:cs="Segoe UI"/>
-                <w:color w:val="24292E"/>
-                <w:sz w:val="24"/>
-                <w:szCs w:val="24"/>
-                <w:lang w:eastAsia="es-ES"/>
-              </w:rPr>
-              <w:t>Borrar Cuenta</w:t>
-            </w:r>
-            <w:r>
-              <w:rPr>
-                <w:rFonts w:ascii="Segoe UI" w:eastAsia="Times New Roman" w:hAnsi="Segoe UI" w:cs="Segoe UI"/>
-                <w:color w:val="24292E"/>
-                <w:sz w:val="24"/>
-                <w:szCs w:val="24"/>
-                <w:lang w:eastAsia="es-ES"/>
-              </w:rPr>
-              <w:t>”.</w:t>
+              <w:t>.  También podrá ver distintas opciones, entre ellas “Borrar Cuenta”.</w:t>
             </w:r>
           </w:p>
           <w:p>
@@ -2461,49 +2587,16 @@
           </w:tcPr>
           <w:p>
             <w:pPr>
-              <w:numPr>
-                <w:ilvl w:val="0"/>
-                <w:numId w:val="9"/>
-              </w:numPr>
               <w:spacing w:before="100" w:beforeAutospacing="1" w:after="100" w:afterAutospacing="1" w:line="240" w:lineRule="auto"/>
-              <w:rPr>
-                <w:rFonts w:ascii="Segoe UI" w:eastAsia="Times New Roman" w:hAnsi="Segoe UI" w:cs="Segoe UI"/>
-                <w:color w:val="24292E"/>
-                <w:sz w:val="24"/>
-                <w:szCs w:val="24"/>
-                <w:lang w:eastAsia="es-ES"/>
-              </w:rPr>
-            </w:pPr>
-            <w:r>
-              <w:rPr>
-                <w:rFonts w:ascii="Segoe UI" w:eastAsia="Times New Roman" w:hAnsi="Segoe UI" w:cs="Segoe UI"/>
-                <w:color w:val="24292E"/>
-                <w:sz w:val="24"/>
-                <w:szCs w:val="24"/>
-                <w:lang w:eastAsia="es-ES"/>
-              </w:rPr>
-              <w:t>El usuario selecciona la opción regresar</w:t>
-            </w:r>
-            <w:r>
-              <w:rPr>
-                <w:rFonts w:ascii="Segoe UI" w:eastAsia="Times New Roman" w:hAnsi="Segoe UI" w:cs="Segoe UI"/>
-                <w:color w:val="24292E"/>
-                <w:sz w:val="24"/>
-                <w:szCs w:val="24"/>
-                <w:lang w:eastAsia="es-ES"/>
-              </w:rPr>
-              <w:t xml:space="preserve"> y regresa a la página de inicio</w:t>
-            </w:r>
-            <w:r>
-              <w:rPr>
-                <w:rFonts w:ascii="Segoe UI" w:eastAsia="Times New Roman" w:hAnsi="Segoe UI" w:cs="Segoe UI"/>
-                <w:color w:val="24292E"/>
-                <w:sz w:val="24"/>
-                <w:szCs w:val="24"/>
-                <w:lang w:eastAsia="es-ES"/>
-              </w:rPr>
-              <w:t>.</w:t>
-            </w:r>
+              <w:ind w:left="720"/>
+              <w:rPr>
+                <w:rFonts w:ascii="Segoe UI" w:eastAsia="Times New Roman" w:hAnsi="Segoe UI" w:cs="Segoe UI"/>
+                <w:color w:val="24292E"/>
+                <w:sz w:val="24"/>
+                <w:szCs w:val="24"/>
+                <w:lang w:eastAsia="es-ES"/>
+              </w:rPr>
+            </w:pPr>
           </w:p>
         </w:tc>
       </w:tr>
@@ -2589,7 +2682,7 @@
               <w:pStyle w:val="Prrafodelista"/>
               <w:numPr>
                 <w:ilvl w:val="0"/>
-                <w:numId w:val="10"/>
+                <w:numId w:val="13"/>
               </w:numPr>
               <w:spacing w:before="60" w:after="100" w:afterAutospacing="1" w:line="240" w:lineRule="auto"/>
               <w:rPr>
@@ -2600,28 +2693,28 @@
                 <w:lang w:eastAsia="es-ES"/>
               </w:rPr>
             </w:pPr>
-            <w:r>
-              <w:rPr>
-                <w:rFonts w:ascii="Segoe UI" w:eastAsia="Times New Roman" w:hAnsi="Segoe UI" w:cs="Segoe UI"/>
-                <w:color w:val="24292E"/>
-                <w:sz w:val="24"/>
-                <w:szCs w:val="24"/>
-                <w:lang w:eastAsia="es-ES"/>
-              </w:rPr>
-              <w:t xml:space="preserve">El usuario cuando vaya </w:t>
-            </w:r>
-            <w:r>
-              <w:rPr>
-                <w:rFonts w:ascii="Segoe UI" w:eastAsia="Times New Roman" w:hAnsi="Segoe UI" w:cs="Segoe UI"/>
-                <w:color w:val="24292E"/>
-                <w:sz w:val="24"/>
-                <w:szCs w:val="24"/>
-                <w:lang w:eastAsia="es-ES"/>
-              </w:rPr>
-              <w:t>a eliminar o borrar su cuenta, se le pedirá confirmar su contraseña. Una vez hecho esto se procede a borrar la cuenta.</w:t>
-            </w:r>
             <w:bookmarkStart w:id="0" w:name="_GoBack"/>
             <w:bookmarkEnd w:id="0"/>
+            <w:r>
+              <w:rPr>
+                <w:rFonts w:ascii="Segoe UI" w:eastAsia="Times New Roman" w:hAnsi="Segoe UI" w:cs="Segoe UI"/>
+                <w:color w:val="24292E"/>
+                <w:sz w:val="24"/>
+                <w:szCs w:val="24"/>
+                <w:lang w:eastAsia="es-ES"/>
+              </w:rPr>
+              <w:t xml:space="preserve">El usuario cuando vaya </w:t>
+            </w:r>
+            <w:r>
+              <w:rPr>
+                <w:rFonts w:ascii="Segoe UI" w:eastAsia="Times New Roman" w:hAnsi="Segoe UI" w:cs="Segoe UI"/>
+                <w:color w:val="24292E"/>
+                <w:sz w:val="24"/>
+                <w:szCs w:val="24"/>
+                <w:lang w:eastAsia="es-ES"/>
+              </w:rPr>
+              <w:t>a eliminar o borrar su cuenta, se le pedirá confirmar su contraseña. Una vez hecho esto se procede a borrar la cuenta.</w:t>
+            </w:r>
           </w:p>
         </w:tc>
       </w:tr>
@@ -2767,6 +2860,235 @@
 <file path=word/numbering.xml><?xml version="1.0" encoding="utf-8"?>
 <w:numbering xmlns:wpc="http://schemas.microsoft.com/office/word/2010/wordprocessingCanvas" xmlns:cx="http://schemas.microsoft.com/office/drawing/2014/chartex" xmlns:cx1="http://schemas.microsoft.com/office/drawing/2015/9/8/chartex" xmlns:mc="http://schemas.openxmlformats.org/markup-compatibility/2006" xmlns:o="urn:schemas-microsoft-com:office:office" xmlns:r="http://schemas.openxmlformats.org/officeDocument/2006/relationships" xmlns:m="http://schemas.openxmlformats.org/officeDocument/2006/math" xmlns:v="urn:schemas-microsoft-com:vml" xmlns:wp14="http://schemas.microsoft.com/office/word/2010/wordprocessingDrawing" xmlns:wp="http://schemas.openxmlformats.org/drawingml/2006/wordprocessingDrawing" xmlns:w10="urn:schemas-microsoft-com:office:word" xmlns:w="http://schemas.openxmlformats.org/wordprocessingml/2006/main" xmlns:w14="http://schemas.microsoft.com/office/word/2010/wordml" xmlns:w15="http://schemas.microsoft.com/office/word/2012/wordml" xmlns:w16se="http://schemas.microsoft.com/office/word/2015/wordml/symex" xmlns:wpg="http://schemas.microsoft.com/office/word/2010/wordprocessingGroup" xmlns:wpi="http://schemas.microsoft.com/office/word/2010/wordprocessingInk" xmlns:wne="http://schemas.microsoft.com/office/word/2006/wordml" xmlns:wps="http://schemas.microsoft.com/office/word/2010/wordprocessingShape" mc:Ignorable="w14 w15 w16se wp14">
   <w:abstractNum w:abstractNumId="0" w15:restartNumberingAfterBreak="0">
+    <w:nsid w:val="0283084F"/>
+    <w:multiLevelType w:val="hybridMultilevel"/>
+    <w:tmpl w:val="CCC2E0AE"/>
+    <w:lvl w:ilvl="0" w:tplc="51602CB8">
+      <w:start w:val="4"/>
+      <w:numFmt w:val="decimal"/>
+      <w:lvlText w:val="%1."/>
+      <w:lvlJc w:val="left"/>
+      <w:pPr>
+        <w:ind w:left="720" w:hanging="360"/>
+      </w:pPr>
+      <w:rPr>
+        <w:rFonts w:hint="default"/>
+      </w:rPr>
+    </w:lvl>
+    <w:lvl w:ilvl="1" w:tplc="0C0A0019" w:tentative="1">
+      <w:start w:val="1"/>
+      <w:numFmt w:val="lowerLetter"/>
+      <w:lvlText w:val="%2."/>
+      <w:lvlJc w:val="left"/>
+      <w:pPr>
+        <w:ind w:left="1440" w:hanging="360"/>
+      </w:pPr>
+    </w:lvl>
+    <w:lvl w:ilvl="2" w:tplc="0C0A001B" w:tentative="1">
+      <w:start w:val="1"/>
+      <w:numFmt w:val="lowerRoman"/>
+      <w:lvlText w:val="%3."/>
+      <w:lvlJc w:val="right"/>
+      <w:pPr>
+        <w:ind w:left="2160" w:hanging="180"/>
+      </w:pPr>
+    </w:lvl>
+    <w:lvl w:ilvl="3" w:tplc="0C0A000F" w:tentative="1">
+      <w:start w:val="1"/>
+      <w:numFmt w:val="decimal"/>
+      <w:lvlText w:val="%4."/>
+      <w:lvlJc w:val="left"/>
+      <w:pPr>
+        <w:ind w:left="2880" w:hanging="360"/>
+      </w:pPr>
+    </w:lvl>
+    <w:lvl w:ilvl="4" w:tplc="0C0A0019" w:tentative="1">
+      <w:start w:val="1"/>
+      <w:numFmt w:val="lowerLetter"/>
+      <w:lvlText w:val="%5."/>
+      <w:lvlJc w:val="left"/>
+      <w:pPr>
+        <w:ind w:left="3600" w:hanging="360"/>
+      </w:pPr>
+    </w:lvl>
+    <w:lvl w:ilvl="5" w:tplc="0C0A001B" w:tentative="1">
+      <w:start w:val="1"/>
+      <w:numFmt w:val="lowerRoman"/>
+      <w:lvlText w:val="%6."/>
+      <w:lvlJc w:val="right"/>
+      <w:pPr>
+        <w:ind w:left="4320" w:hanging="180"/>
+      </w:pPr>
+    </w:lvl>
+    <w:lvl w:ilvl="6" w:tplc="0C0A000F" w:tentative="1">
+      <w:start w:val="1"/>
+      <w:numFmt w:val="decimal"/>
+      <w:lvlText w:val="%7."/>
+      <w:lvlJc w:val="left"/>
+      <w:pPr>
+        <w:ind w:left="5040" w:hanging="360"/>
+      </w:pPr>
+    </w:lvl>
+    <w:lvl w:ilvl="7" w:tplc="0C0A0019" w:tentative="1">
+      <w:start w:val="1"/>
+      <w:numFmt w:val="lowerLetter"/>
+      <w:lvlText w:val="%8."/>
+      <w:lvlJc w:val="left"/>
+      <w:pPr>
+        <w:ind w:left="5760" w:hanging="360"/>
+      </w:pPr>
+    </w:lvl>
+    <w:lvl w:ilvl="8" w:tplc="0C0A001B" w:tentative="1">
+      <w:start w:val="1"/>
+      <w:numFmt w:val="lowerRoman"/>
+      <w:lvlText w:val="%9."/>
+      <w:lvlJc w:val="right"/>
+      <w:pPr>
+        <w:ind w:left="6480" w:hanging="180"/>
+      </w:pPr>
+    </w:lvl>
+  </w:abstractNum>
+  <w:abstractNum w:abstractNumId="1" w15:restartNumberingAfterBreak="0">
+    <w:nsid w:val="05652FB1"/>
+    <w:multiLevelType w:val="multilevel"/>
+    <w:tmpl w:val="38A0A3A8"/>
+    <w:lvl w:ilvl="0">
+      <w:start w:val="4"/>
+      <w:numFmt w:val="decimal"/>
+      <w:lvlText w:val="%1."/>
+      <w:lvlJc w:val="left"/>
+      <w:pPr>
+        <w:tabs>
+          <w:tab w:val="num" w:pos="720"/>
+        </w:tabs>
+        <w:ind w:left="720" w:hanging="360"/>
+      </w:pPr>
+      <w:rPr>
+        <w:rFonts w:hint="default"/>
+      </w:rPr>
+    </w:lvl>
+    <w:lvl w:ilvl="1">
+      <w:start w:val="1"/>
+      <w:numFmt w:val="decimal"/>
+      <w:lvlText w:val="%2."/>
+      <w:lvlJc w:val="left"/>
+      <w:pPr>
+        <w:tabs>
+          <w:tab w:val="num" w:pos="1440"/>
+        </w:tabs>
+        <w:ind w:left="1440" w:hanging="360"/>
+      </w:pPr>
+      <w:rPr>
+        <w:rFonts w:hint="default"/>
+      </w:rPr>
+    </w:lvl>
+    <w:lvl w:ilvl="2">
+      <w:start w:val="1"/>
+      <w:numFmt w:val="decimal"/>
+      <w:lvlText w:val="%3."/>
+      <w:lvlJc w:val="left"/>
+      <w:pPr>
+        <w:tabs>
+          <w:tab w:val="num" w:pos="2160"/>
+        </w:tabs>
+        <w:ind w:left="2160" w:hanging="360"/>
+      </w:pPr>
+      <w:rPr>
+        <w:rFonts w:hint="default"/>
+      </w:rPr>
+    </w:lvl>
+    <w:lvl w:ilvl="3">
+      <w:start w:val="1"/>
+      <w:numFmt w:val="decimal"/>
+      <w:lvlText w:val="%4."/>
+      <w:lvlJc w:val="left"/>
+      <w:pPr>
+        <w:tabs>
+          <w:tab w:val="num" w:pos="2880"/>
+        </w:tabs>
+        <w:ind w:left="2880" w:hanging="360"/>
+      </w:pPr>
+      <w:rPr>
+        <w:rFonts w:hint="default"/>
+      </w:rPr>
+    </w:lvl>
+    <w:lvl w:ilvl="4">
+      <w:start w:val="1"/>
+      <w:numFmt w:val="decimal"/>
+      <w:lvlText w:val="%5."/>
+      <w:lvlJc w:val="left"/>
+      <w:pPr>
+        <w:tabs>
+          <w:tab w:val="num" w:pos="3600"/>
+        </w:tabs>
+        <w:ind w:left="3600" w:hanging="360"/>
+      </w:pPr>
+      <w:rPr>
+        <w:rFonts w:hint="default"/>
+      </w:rPr>
+    </w:lvl>
+    <w:lvl w:ilvl="5">
+      <w:start w:val="1"/>
+      <w:numFmt w:val="decimal"/>
+      <w:lvlText w:val="%6."/>
+      <w:lvlJc w:val="left"/>
+      <w:pPr>
+        <w:tabs>
+          <w:tab w:val="num" w:pos="4320"/>
+        </w:tabs>
+        <w:ind w:left="4320" w:hanging="360"/>
+      </w:pPr>
+      <w:rPr>
+        <w:rFonts w:hint="default"/>
+      </w:rPr>
+    </w:lvl>
+    <w:lvl w:ilvl="6">
+      <w:start w:val="1"/>
+      <w:numFmt w:val="decimal"/>
+      <w:lvlText w:val="%7."/>
+      <w:lvlJc w:val="left"/>
+      <w:pPr>
+        <w:tabs>
+          <w:tab w:val="num" w:pos="5040"/>
+        </w:tabs>
+        <w:ind w:left="5040" w:hanging="360"/>
+      </w:pPr>
+      <w:rPr>
+        <w:rFonts w:hint="default"/>
+      </w:rPr>
+    </w:lvl>
+    <w:lvl w:ilvl="7">
+      <w:start w:val="1"/>
+      <w:numFmt w:val="decimal"/>
+      <w:lvlText w:val="%8."/>
+      <w:lvlJc w:val="left"/>
+      <w:pPr>
+        <w:tabs>
+          <w:tab w:val="num" w:pos="5760"/>
+        </w:tabs>
+        <w:ind w:left="5760" w:hanging="360"/>
+      </w:pPr>
+      <w:rPr>
+        <w:rFonts w:hint="default"/>
+      </w:rPr>
+    </w:lvl>
+    <w:lvl w:ilvl="8">
+      <w:start w:val="1"/>
+      <w:numFmt w:val="decimal"/>
+      <w:lvlText w:val="%9."/>
+      <w:lvlJc w:val="left"/>
+      <w:pPr>
+        <w:tabs>
+          <w:tab w:val="num" w:pos="6480"/>
+        </w:tabs>
+        <w:ind w:left="6480" w:hanging="360"/>
+      </w:pPr>
+      <w:rPr>
+        <w:rFonts w:hint="default"/>
+      </w:rPr>
+    </w:lvl>
+  </w:abstractNum>
+  <w:abstractNum w:abstractNumId="2" w15:restartNumberingAfterBreak="0">
     <w:nsid w:val="0CE02D31"/>
     <w:multiLevelType w:val="multilevel"/>
     <w:tmpl w:val="F33CC686"/>
@@ -2879,7 +3201,7 @@
       </w:pPr>
     </w:lvl>
   </w:abstractNum>
-  <w:abstractNum w:abstractNumId="1" w15:restartNumberingAfterBreak="0">
+  <w:abstractNum w:abstractNumId="3" w15:restartNumberingAfterBreak="0">
     <w:nsid w:val="165B56E2"/>
     <w:multiLevelType w:val="multilevel"/>
     <w:tmpl w:val="F33CC686"/>
@@ -2992,7 +3314,7 @@
       </w:pPr>
     </w:lvl>
   </w:abstractNum>
-  <w:abstractNum w:abstractNumId="2" w15:restartNumberingAfterBreak="0">
+  <w:abstractNum w:abstractNumId="4" w15:restartNumberingAfterBreak="0">
     <w:nsid w:val="2B300937"/>
     <w:multiLevelType w:val="multilevel"/>
     <w:tmpl w:val="8B6051D8"/>
@@ -3105,7 +3427,7 @@
       </w:pPr>
     </w:lvl>
   </w:abstractNum>
-  <w:abstractNum w:abstractNumId="3" w15:restartNumberingAfterBreak="0">
+  <w:abstractNum w:abstractNumId="5" w15:restartNumberingAfterBreak="0">
     <w:nsid w:val="2DD92AD3"/>
     <w:multiLevelType w:val="hybridMultilevel"/>
     <w:tmpl w:val="74100FB8"/>
@@ -3194,7 +3516,7 @@
       </w:pPr>
     </w:lvl>
   </w:abstractNum>
-  <w:abstractNum w:abstractNumId="4" w15:restartNumberingAfterBreak="0">
+  <w:abstractNum w:abstractNumId="6" w15:restartNumberingAfterBreak="0">
     <w:nsid w:val="417A36D5"/>
     <w:multiLevelType w:val="hybridMultilevel"/>
     <w:tmpl w:val="74100FB8"/>
@@ -3283,7 +3605,7 @@
       </w:pPr>
     </w:lvl>
   </w:abstractNum>
-  <w:abstractNum w:abstractNumId="5" w15:restartNumberingAfterBreak="0">
+  <w:abstractNum w:abstractNumId="7" w15:restartNumberingAfterBreak="0">
     <w:nsid w:val="444F5E65"/>
     <w:multiLevelType w:val="multilevel"/>
     <w:tmpl w:val="8B6051D8"/>
@@ -3396,7 +3718,7 @@
       </w:pPr>
     </w:lvl>
   </w:abstractNum>
-  <w:abstractNum w:abstractNumId="6" w15:restartNumberingAfterBreak="0">
+  <w:abstractNum w:abstractNumId="8" w15:restartNumberingAfterBreak="0">
     <w:nsid w:val="4D130BE2"/>
     <w:multiLevelType w:val="multilevel"/>
     <w:tmpl w:val="04F2FD86"/>
@@ -3509,7 +3831,7 @@
       </w:pPr>
     </w:lvl>
   </w:abstractNum>
-  <w:abstractNum w:abstractNumId="7" w15:restartNumberingAfterBreak="0">
+  <w:abstractNum w:abstractNumId="9" w15:restartNumberingAfterBreak="0">
     <w:nsid w:val="4D503885"/>
     <w:multiLevelType w:val="multilevel"/>
     <w:tmpl w:val="20ACEBE6"/>
@@ -3622,7 +3944,7 @@
       </w:pPr>
     </w:lvl>
   </w:abstractNum>
-  <w:abstractNum w:abstractNumId="8" w15:restartNumberingAfterBreak="0">
+  <w:abstractNum w:abstractNumId="10" w15:restartNumberingAfterBreak="0">
     <w:nsid w:val="5DFC61DA"/>
     <w:multiLevelType w:val="multilevel"/>
     <w:tmpl w:val="20ACEBE6"/>
@@ -3735,7 +4057,7 @@
       </w:pPr>
     </w:lvl>
   </w:abstractNum>
-  <w:abstractNum w:abstractNumId="9" w15:restartNumberingAfterBreak="0">
+  <w:abstractNum w:abstractNumId="11" w15:restartNumberingAfterBreak="0">
     <w:nsid w:val="64CA736D"/>
     <w:multiLevelType w:val="multilevel"/>
     <w:tmpl w:val="F648F1FC"/>
@@ -3884,7 +4206,7 @@
       </w:rPr>
     </w:lvl>
   </w:abstractNum>
-  <w:abstractNum w:abstractNumId="10" w15:restartNumberingAfterBreak="0">
+  <w:abstractNum w:abstractNumId="12" w15:restartNumberingAfterBreak="0">
     <w:nsid w:val="790F7F57"/>
     <w:multiLevelType w:val="multilevel"/>
     <w:tmpl w:val="04F2FD86"/>
@@ -3998,37 +4320,43 @@
     </w:lvl>
   </w:abstractNum>
   <w:num w:numId="1">
+    <w:abstractNumId w:val="12"/>
+  </w:num>
+  <w:num w:numId="2">
+    <w:abstractNumId w:val="11"/>
+  </w:num>
+  <w:num w:numId="3">
+    <w:abstractNumId w:val="2"/>
+  </w:num>
+  <w:num w:numId="4">
+    <w:abstractNumId w:val="9"/>
+  </w:num>
+  <w:num w:numId="5">
+    <w:abstractNumId w:val="4"/>
+  </w:num>
+  <w:num w:numId="6">
+    <w:abstractNumId w:val="5"/>
+  </w:num>
+  <w:num w:numId="7">
+    <w:abstractNumId w:val="8"/>
+  </w:num>
+  <w:num w:numId="8">
+    <w:abstractNumId w:val="3"/>
+  </w:num>
+  <w:num w:numId="9">
     <w:abstractNumId w:val="10"/>
   </w:num>
-  <w:num w:numId="2">
-    <w:abstractNumId w:val="9"/>
+  <w:num w:numId="10">
+    <w:abstractNumId w:val="6"/>
   </w:num>
-  <w:num w:numId="3">
-    <w:abstractNumId w:val="0"/>
-  </w:num>
-  <w:num w:numId="4">
+  <w:num w:numId="11">
     <w:abstractNumId w:val="7"/>
   </w:num>
-  <w:num w:numId="5">
-    <w:abstractNumId w:val="2"/>
-  </w:num>
-  <w:num w:numId="6">
-    <w:abstractNumId w:val="3"/>
-  </w:num>
-  <w:num w:numId="7">
-    <w:abstractNumId w:val="6"/>
-  </w:num>
-  <w:num w:numId="8">
+  <w:num w:numId="12">
     <w:abstractNumId w:val="1"/>
   </w:num>
-  <w:num w:numId="9">
-    <w:abstractNumId w:val="8"/>
-  </w:num>
-  <w:num w:numId="10">
-    <w:abstractNumId w:val="4"/>
-  </w:num>
-  <w:num w:numId="11">
-    <w:abstractNumId w:val="5"/>
+  <w:num w:numId="13">
+    <w:abstractNumId w:val="0"/>
   </w:num>
 </w:numbering>
 </file>

</xml_diff>